<commit_message>
IU PPractice 4 1.1
Completado, queda revisar.
</commit_message>
<xml_diff>
--- a/IU/PPractice 4/Ejercicio4-HTA&GOMS-100405951.docx
+++ b/IU/PPractice 4/Ejercicio4-HTA&GOMS-100405951.docx
@@ -15,10 +15,10 @@
     </w:p>
     <w:p>
       <w:r>
-        <w:t xml:space="preserve">Se pide aplicar la técnica HTA y la técnica GOMS para analizar una tarea común. La tarea consiste en crear y enviar un mensaje con una imagen a un número de teléfono utilizando tu servicio de mensajería favorito (p. ej. </w:t>
-      </w:r>
-      <w:r>
-        <w:t>WhatsApp</w:t>
+        <w:t>Se pide aplicar la técnica HTA y la técnica GOMS para analizar una tarea común. La tarea consiste en crear y enviar un mensaje con una imagen a un número de teléfono utilizando tu servicio de mensajería favorito (p. ej.</w:t>
+      </w:r>
+      <w:r>
+        <w:t xml:space="preserve"> WhatsApp</w:t>
       </w:r>
       <w:r>
         <w:t>).</w:t>
@@ -42,6 +42,19 @@
       </w:pPr>
       <w:r>
         <w:t>Escribir y enviar un mensaje con una imagen por WhatsApp.</w:t>
+      </w:r>
+    </w:p>
+    <w:p>
+      <w:pPr>
+        <w:pStyle w:val="ListParagraph"/>
+        <w:numPr>
+          <w:ilvl w:val="0"/>
+          <w:numId w:val="11"/>
+        </w:numPr>
+        <w:ind w:left="567"/>
+      </w:pPr>
+      <w:r>
+        <w:t>Abrir la aplicación.</w:t>
       </w:r>
     </w:p>
     <w:p>
@@ -51,10 +64,9 @@
           <w:ilvl w:val="1"/>
           <w:numId w:val="11"/>
         </w:numPr>
-        <w:ind w:left="851"/>
-      </w:pPr>
-      <w:r>
-        <w:t>Hola</w:t>
+      </w:pPr>
+      <w:r>
+        <w:t>Buscar en la lista de aplicaciones del teléfono.</w:t>
       </w:r>
     </w:p>
     <w:p>
@@ -64,36 +76,9 @@
           <w:ilvl w:val="1"/>
           <w:numId w:val="11"/>
         </w:numPr>
-        <w:ind w:left="851"/>
-      </w:pPr>
-      <w:r>
-        <w:t>Hola</w:t>
-      </w:r>
-    </w:p>
-    <w:p>
-      <w:pPr>
-        <w:pStyle w:val="ListParagraph"/>
-        <w:numPr>
-          <w:ilvl w:val="2"/>
-          <w:numId w:val="11"/>
-        </w:numPr>
-        <w:ind w:left="1134"/>
-      </w:pPr>
-      <w:r>
-        <w:t>Hola</w:t>
-      </w:r>
-    </w:p>
-    <w:p>
-      <w:pPr>
-        <w:pStyle w:val="ListParagraph"/>
-        <w:numPr>
-          <w:ilvl w:val="2"/>
-          <w:numId w:val="11"/>
-        </w:numPr>
-        <w:ind w:left="1134"/>
-      </w:pPr>
-      <w:r>
-        <w:t>Hola</w:t>
+      </w:pPr>
+      <w:r>
+        <w:t>Reconocer el logo.</w:t>
       </w:r>
     </w:p>
     <w:p>
@@ -103,10 +88,22 @@
           <w:ilvl w:val="1"/>
           <w:numId w:val="11"/>
         </w:numPr>
-        <w:ind w:left="851"/>
-      </w:pPr>
-      <w:r>
-        <w:t>Hola</w:t>
+      </w:pPr>
+      <w:r>
+        <w:t>Pulsar icono.</w:t>
+      </w:r>
+    </w:p>
+    <w:p>
+      <w:pPr>
+        <w:pStyle w:val="ListParagraph"/>
+        <w:numPr>
+          <w:ilvl w:val="0"/>
+          <w:numId w:val="11"/>
+        </w:numPr>
+        <w:ind w:left="567"/>
+      </w:pPr>
+      <w:r>
+        <w:t>Abrir el chat con el destinatario.</w:t>
       </w:r>
     </w:p>
     <w:p>
@@ -116,10 +113,9 @@
           <w:ilvl w:val="1"/>
           <w:numId w:val="11"/>
         </w:numPr>
-        <w:ind w:left="851"/>
-      </w:pPr>
-      <w:r>
-        <w:t>F</w:t>
+      </w:pPr>
+      <w:r>
+        <w:t>Pulsar en la lupa.</w:t>
       </w:r>
     </w:p>
     <w:p>
@@ -129,10 +125,9 @@
           <w:ilvl w:val="1"/>
           <w:numId w:val="11"/>
         </w:numPr>
-        <w:ind w:left="851"/>
-      </w:pPr>
-      <w:r>
-        <w:t>F</w:t>
+      </w:pPr>
+      <w:r>
+        <w:t>Escribir el nombre del contacto.</w:t>
       </w:r>
     </w:p>
     <w:p>
@@ -142,10 +137,54 @@
           <w:ilvl w:val="1"/>
           <w:numId w:val="11"/>
         </w:numPr>
-        <w:ind w:left="851"/>
-      </w:pPr>
-      <w:r>
-        <w:t>F</w:t>
+      </w:pPr>
+      <w:r>
+        <w:t>Pulsar en su nombre</w:t>
+      </w:r>
+      <w:r>
+        <w:t>.</w:t>
+      </w:r>
+    </w:p>
+    <w:p>
+      <w:pPr>
+        <w:pStyle w:val="ListParagraph"/>
+        <w:numPr>
+          <w:ilvl w:val="0"/>
+          <w:numId w:val="11"/>
+        </w:numPr>
+        <w:ind w:left="567"/>
+      </w:pPr>
+      <w:r>
+        <w:t>Pulsar icono de adjuntar.</w:t>
+      </w:r>
+    </w:p>
+    <w:p>
+      <w:pPr>
+        <w:pStyle w:val="ListParagraph"/>
+        <w:numPr>
+          <w:ilvl w:val="0"/>
+          <w:numId w:val="11"/>
+        </w:numPr>
+        <w:ind w:left="567"/>
+      </w:pPr>
+      <w:r>
+        <w:t>Pulsar icono galería</w:t>
+      </w:r>
+      <w:r>
+        <w:t>.</w:t>
+      </w:r>
+    </w:p>
+    <w:p>
+      <w:pPr>
+        <w:pStyle w:val="ListParagraph"/>
+        <w:numPr>
+          <w:ilvl w:val="0"/>
+          <w:numId w:val="11"/>
+        </w:numPr>
+        <w:ind w:left="567"/>
+      </w:pPr>
+      <w:r>
+        <w:t>Elegir la imagen a enviar.</w:t>
       </w:r>
     </w:p>
     <w:p>
@@ -155,10 +194,9 @@
           <w:ilvl w:val="1"/>
           <w:numId w:val="11"/>
         </w:numPr>
-        <w:ind w:left="851"/>
-      </w:pPr>
-      <w:r>
-        <w:t>F</w:t>
+      </w:pPr>
+      <w:r>
+        <w:t>Elegir la carpeta que contiene la imagen.</w:t>
       </w:r>
     </w:p>
     <w:p>
@@ -168,10 +206,9 @@
           <w:ilvl w:val="1"/>
           <w:numId w:val="11"/>
         </w:numPr>
-        <w:ind w:left="851"/>
-      </w:pPr>
-      <w:r>
-        <w:t>F</w:t>
+      </w:pPr>
+      <w:r>
+        <w:t>Explorar imágenes.</w:t>
       </w:r>
     </w:p>
     <w:p>
@@ -181,33 +218,163 @@
           <w:ilvl w:val="1"/>
           <w:numId w:val="11"/>
         </w:numPr>
-        <w:ind w:left="851"/>
-      </w:pPr>
-      <w:r>
-        <w:t>F</w:t>
-      </w:r>
-    </w:p>
-    <w:p>
-      <w:pPr>
-        <w:pStyle w:val="ListParagraph"/>
-        <w:numPr>
-          <w:ilvl w:val="1"/>
+      </w:pPr>
+      <w:r>
+        <w:t>Pulsar en la imagen deseada.</w:t>
+      </w:r>
+    </w:p>
+    <w:p>
+      <w:pPr>
+        <w:pStyle w:val="ListParagraph"/>
+        <w:numPr>
+          <w:ilvl w:val="0"/>
           <w:numId w:val="11"/>
         </w:numPr>
-        <w:ind w:left="851"/>
-      </w:pPr>
-      <w:r>
-        <w:t>F</w:t>
+        <w:ind w:left="567"/>
+      </w:pPr>
+      <w:r>
+        <w:t>Escribir el mensaje.</w:t>
+      </w:r>
+    </w:p>
+    <w:p>
+      <w:pPr>
+        <w:pStyle w:val="ListParagraph"/>
+        <w:numPr>
+          <w:ilvl w:val="0"/>
+          <w:numId w:val="11"/>
+        </w:numPr>
+        <w:ind w:left="567"/>
+      </w:pPr>
+      <w:r>
+        <w:t>Pulsar a enviar</w:t>
+      </w:r>
+      <w:r>
+        <w:t>.</w:t>
       </w:r>
     </w:p>
     <w:p>
       <w:r>
         <w:t>Plan 0:</w:t>
       </w:r>
-    </w:p>
-    <w:p>
-      <w:r>
-        <w:t>DIAGRAMA</w:t>
+      <w:r>
+        <w:t xml:space="preserve"> Hacer 3 – 4 – 5 – 6 – 7. </w:t>
+      </w:r>
+    </w:p>
+    <w:p>
+      <w:pPr>
+        <w:ind w:left="720"/>
+      </w:pPr>
+      <w:r>
+        <w:t>Si no estamos en la conversación con el contacto 2 - 3 – 4 – 5 – 6 – 7</w:t>
+      </w:r>
+      <w:r>
+        <w:t>.</w:t>
+      </w:r>
+    </w:p>
+    <w:p>
+      <w:pPr>
+        <w:ind w:left="720"/>
+      </w:pPr>
+      <w:r>
+        <w:t>S</w:t>
+      </w:r>
+      <w:r>
+        <w:t>i no tenemos la app abierta 1 – 2 - 3 – 4 – 5 – 6 – 7.</w:t>
+      </w:r>
+    </w:p>
+    <w:p>
+      <w:r>
+        <w:t>Plan 1: Hacer 1.2 – 1.3.</w:t>
+      </w:r>
+      <w:r>
+        <w:t xml:space="preserve"> </w:t>
+      </w:r>
+      <w:r>
+        <w:t>Si no vemos el logo 1.1 - 1.2 – 1.3.</w:t>
+      </w:r>
+    </w:p>
+    <w:p>
+      <w:r>
+        <w:t>Plan 2: Hacer 2.3.</w:t>
+      </w:r>
+      <w:r>
+        <w:t xml:space="preserve"> </w:t>
+      </w:r>
+      <w:r>
+        <w:t>Si no lo vemos 2.1 – 2.2 – 2.3.</w:t>
+      </w:r>
+    </w:p>
+    <w:p>
+      <w:r>
+        <w:t>Plan 5: Hacer 5.2 – 5.3.</w:t>
+      </w:r>
+      <w:r>
+        <w:t xml:space="preserve"> </w:t>
+      </w:r>
+      <w:r>
+        <w:t>Si no aparece directamente 5.1 – 5.2 – 5.3</w:t>
+      </w:r>
+      <w:r>
+        <w:t>.</w:t>
+      </w:r>
+    </w:p>
+    <w:p>
+      <w:pPr>
+        <w:ind w:left="-1560" w:right="-1561"/>
+        <w:jc w:val="center"/>
+      </w:pPr>
+      <w:r>
+        <w:rPr>
+          <w:noProof/>
+        </w:rPr>
+        <w:drawing>
+          <wp:inline distT="0" distB="0" distL="0" distR="0" wp14:anchorId="68EDD094" wp14:editId="2D481294">
+            <wp:extent cx="6540500" cy="2922694"/>
+            <wp:effectExtent l="0" t="0" r="0" b="0"/>
+            <wp:docPr id="1" name="Picture 1"/>
+            <wp:cNvGraphicFramePr>
+              <a:graphicFrameLocks xmlns:a="http://schemas.openxmlformats.org/drawingml/2006/main" noChangeAspect="1"/>
+            </wp:cNvGraphicFramePr>
+            <a:graphic xmlns:a="http://schemas.openxmlformats.org/drawingml/2006/main">
+              <a:graphicData uri="http://schemas.openxmlformats.org/drawingml/2006/picture">
+                <pic:pic xmlns:pic="http://schemas.openxmlformats.org/drawingml/2006/picture">
+                  <pic:nvPicPr>
+                    <pic:cNvPr id="0" name="Picture 1"/>
+                    <pic:cNvPicPr>
+                      <a:picLocks noChangeAspect="1" noChangeArrowheads="1"/>
+                    </pic:cNvPicPr>
+                  </pic:nvPicPr>
+                  <pic:blipFill>
+                    <a:blip r:embed="rId8" cstate="print">
+                      <a:extLst>
+                        <a:ext uri="{28A0092B-C50C-407E-A947-70E740481C1C}">
+                          <a14:useLocalDpi xmlns:a14="http://schemas.microsoft.com/office/drawing/2010/main" val="0"/>
+                        </a:ext>
+                      </a:extLst>
+                    </a:blip>
+                    <a:srcRect/>
+                    <a:stretch>
+                      <a:fillRect/>
+                    </a:stretch>
+                  </pic:blipFill>
+                  <pic:spPr bwMode="auto">
+                    <a:xfrm>
+                      <a:off x="0" y="0"/>
+                      <a:ext cx="6662603" cy="2977257"/>
+                    </a:xfrm>
+                    <a:prstGeom prst="rect">
+                      <a:avLst/>
+                    </a:prstGeom>
+                    <a:noFill/>
+                    <a:ln>
+                      <a:noFill/>
+                    </a:ln>
+                  </pic:spPr>
+                </pic:pic>
+              </a:graphicData>
+            </a:graphic>
+          </wp:inline>
+        </w:drawing>
       </w:r>
     </w:p>
     <w:p>
@@ -215,52 +382,464 @@
         <w:pStyle w:val="Heading1"/>
       </w:pPr>
       <w:r>
+        <w:lastRenderedPageBreak/>
         <w:t>GOMS</w:t>
       </w:r>
     </w:p>
     <w:p>
-      <w:pPr>
-        <w:pStyle w:val="Heading2"/>
-      </w:pPr>
-      <w:r>
-        <w:t>Meta:</w:t>
-      </w:r>
-    </w:p>
-    <w:p>
-      <w:r>
-        <w:tab/>
+      <w:r>
+        <w:rPr>
+          <w:b/>
+          <w:bCs/>
+        </w:rPr>
+        <w:t>Meta</w:t>
+      </w:r>
+      <w:r>
+        <w:t>:</w:t>
+      </w:r>
+      <w:r>
+        <w:t xml:space="preserve"> </w:t>
       </w:r>
       <w:r>
         <w:t>Crear y enviar un mensaje con una imagen por WhatsApp.</w:t>
       </w:r>
     </w:p>
     <w:p>
-      <w:pPr>
-        <w:pStyle w:val="Heading2"/>
-      </w:pPr>
-      <w:r>
-        <w:t>Métodos:</w:t>
-      </w:r>
-    </w:p>
-    <w:p>
-      <w:pPr>
-        <w:pStyle w:val="Heading2"/>
-      </w:pPr>
-      <w:r>
-        <w:t>Operadores:</w:t>
-      </w:r>
-    </w:p>
-    <w:p>
-      <w:pPr>
-        <w:pStyle w:val="Heading2"/>
-      </w:pPr>
-      <w:r>
-        <w:t>Regla de selección:</w:t>
-      </w:r>
-    </w:p>
-    <w:p/>
+      <w:r>
+        <w:rPr>
+          <w:b/>
+          <w:bCs/>
+        </w:rPr>
+        <w:t>Método</w:t>
+      </w:r>
+      <w:r>
+        <w:rPr>
+          <w:b/>
+          <w:bCs/>
+        </w:rPr>
+        <w:t xml:space="preserve"> </w:t>
+      </w:r>
+      <w:r>
+        <w:t>para enviar una imagen con mensaje desde la conversación</w:t>
+      </w:r>
+      <w:r>
+        <w:t>:</w:t>
+      </w:r>
+    </w:p>
+    <w:p>
+      <w:pPr>
+        <w:pStyle w:val="ListParagraph"/>
+        <w:numPr>
+          <w:ilvl w:val="0"/>
+          <w:numId w:val="12"/>
+        </w:numPr>
+      </w:pPr>
+      <w:r>
+        <w:t>Recordar en que pantalla nos encontramos.</w:t>
+      </w:r>
+    </w:p>
+    <w:p>
+      <w:pPr>
+        <w:pStyle w:val="ListParagraph"/>
+        <w:numPr>
+          <w:ilvl w:val="0"/>
+          <w:numId w:val="12"/>
+        </w:numPr>
+      </w:pPr>
+      <w:r>
+        <w:t>Recordar cual es el icono de adjuntar.</w:t>
+      </w:r>
+    </w:p>
+    <w:p>
+      <w:pPr>
+        <w:pStyle w:val="ListParagraph"/>
+        <w:numPr>
+          <w:ilvl w:val="0"/>
+          <w:numId w:val="12"/>
+        </w:numPr>
+      </w:pPr>
+      <w:r>
+        <w:t>Presionar</w:t>
+      </w:r>
+      <w:r>
+        <w:t xml:space="preserve"> el icono de adjuntar.</w:t>
+      </w:r>
+    </w:p>
+    <w:p>
+      <w:pPr>
+        <w:pStyle w:val="ListParagraph"/>
+        <w:numPr>
+          <w:ilvl w:val="0"/>
+          <w:numId w:val="12"/>
+        </w:numPr>
+      </w:pPr>
+      <w:r>
+        <w:t>Recordar cual es el icono de la galería.</w:t>
+      </w:r>
+    </w:p>
+    <w:p>
+      <w:pPr>
+        <w:pStyle w:val="ListParagraph"/>
+        <w:numPr>
+          <w:ilvl w:val="0"/>
+          <w:numId w:val="12"/>
+        </w:numPr>
+      </w:pPr>
+      <w:r>
+        <w:t>Presionar el icono de la galería.</w:t>
+      </w:r>
+    </w:p>
+    <w:p>
+      <w:pPr>
+        <w:pStyle w:val="ListParagraph"/>
+        <w:numPr>
+          <w:ilvl w:val="0"/>
+          <w:numId w:val="12"/>
+        </w:numPr>
+      </w:pPr>
+      <w:r>
+        <w:t>Recordar que imagen vamos a enviar.</w:t>
+      </w:r>
+    </w:p>
+    <w:p>
+      <w:pPr>
+        <w:pStyle w:val="ListParagraph"/>
+        <w:numPr>
+          <w:ilvl w:val="0"/>
+          <w:numId w:val="12"/>
+        </w:numPr>
+      </w:pPr>
+      <w:r>
+        <w:t>Seleccionar la imagen.</w:t>
+      </w:r>
+    </w:p>
+    <w:p>
+      <w:pPr>
+        <w:pStyle w:val="ListParagraph"/>
+        <w:numPr>
+          <w:ilvl w:val="0"/>
+          <w:numId w:val="12"/>
+        </w:numPr>
+      </w:pPr>
+      <w:r>
+        <w:t>Recordar el mensaje que queremos escribir.</w:t>
+      </w:r>
+    </w:p>
+    <w:p>
+      <w:pPr>
+        <w:pStyle w:val="ListParagraph"/>
+        <w:numPr>
+          <w:ilvl w:val="0"/>
+          <w:numId w:val="12"/>
+        </w:numPr>
+      </w:pPr>
+      <w:r>
+        <w:t>Teclear el mensaje.</w:t>
+      </w:r>
+    </w:p>
+    <w:p>
+      <w:pPr>
+        <w:pStyle w:val="ListParagraph"/>
+        <w:numPr>
+          <w:ilvl w:val="0"/>
+          <w:numId w:val="12"/>
+        </w:numPr>
+      </w:pPr>
+      <w:r>
+        <w:t>Realizar la meta de enviar mensaje con imagen y pulsar enviar.</w:t>
+      </w:r>
+    </w:p>
+    <w:p>
+      <w:pPr>
+        <w:pStyle w:val="ListParagraph"/>
+        <w:numPr>
+          <w:ilvl w:val="0"/>
+          <w:numId w:val="12"/>
+        </w:numPr>
+      </w:pPr>
+      <w:r>
+        <w:t>Acabar con la meta cumplida.</w:t>
+      </w:r>
+    </w:p>
+    <w:p>
+      <w:r>
+        <w:rPr>
+          <w:b/>
+          <w:bCs/>
+        </w:rPr>
+        <w:t>Método</w:t>
+      </w:r>
+      <w:r>
+        <w:rPr>
+          <w:b/>
+          <w:bCs/>
+        </w:rPr>
+        <w:t xml:space="preserve"> </w:t>
+      </w:r>
+      <w:r>
+        <w:t xml:space="preserve">para enviar una imagen con mensaje desde la </w:t>
+      </w:r>
+      <w:r>
+        <w:t>galería</w:t>
+      </w:r>
+      <w:r>
+        <w:t>:</w:t>
+      </w:r>
+    </w:p>
+    <w:p>
+      <w:pPr>
+        <w:pStyle w:val="ListParagraph"/>
+        <w:numPr>
+          <w:ilvl w:val="0"/>
+          <w:numId w:val="12"/>
+        </w:numPr>
+      </w:pPr>
+      <w:r>
+        <w:t>Recordar que imagen queremos mandar.</w:t>
+      </w:r>
+    </w:p>
+    <w:p>
+      <w:pPr>
+        <w:pStyle w:val="ListParagraph"/>
+        <w:numPr>
+          <w:ilvl w:val="0"/>
+          <w:numId w:val="12"/>
+        </w:numPr>
+      </w:pPr>
+      <w:r>
+        <w:t>Recordar donde esta el icono de compartir.</w:t>
+      </w:r>
+    </w:p>
+    <w:p>
+      <w:pPr>
+        <w:pStyle w:val="ListParagraph"/>
+        <w:numPr>
+          <w:ilvl w:val="0"/>
+          <w:numId w:val="12"/>
+        </w:numPr>
+      </w:pPr>
+      <w:r>
+        <w:t>Pulsar el icono de compartir.</w:t>
+      </w:r>
+    </w:p>
+    <w:p>
+      <w:pPr>
+        <w:pStyle w:val="ListParagraph"/>
+        <w:numPr>
+          <w:ilvl w:val="0"/>
+          <w:numId w:val="12"/>
+        </w:numPr>
+      </w:pPr>
+      <w:r>
+        <w:t>Recordar cual es la aplicación de mensajería.</w:t>
+      </w:r>
+    </w:p>
+    <w:p>
+      <w:pPr>
+        <w:pStyle w:val="ListParagraph"/>
+        <w:numPr>
+          <w:ilvl w:val="0"/>
+          <w:numId w:val="12"/>
+        </w:numPr>
+      </w:pPr>
+      <w:r>
+        <w:t>Pulsar la aplicación de mensajería.</w:t>
+      </w:r>
+    </w:p>
+    <w:p>
+      <w:pPr>
+        <w:pStyle w:val="ListParagraph"/>
+        <w:numPr>
+          <w:ilvl w:val="0"/>
+          <w:numId w:val="12"/>
+        </w:numPr>
+      </w:pPr>
+      <w:r>
+        <w:t>Recordar a quien queremos que vaya dirigido.</w:t>
+      </w:r>
+    </w:p>
+    <w:p>
+      <w:pPr>
+        <w:pStyle w:val="ListParagraph"/>
+        <w:numPr>
+          <w:ilvl w:val="0"/>
+          <w:numId w:val="12"/>
+        </w:numPr>
+      </w:pPr>
+      <w:r>
+        <w:t>Marcamos al contacto.</w:t>
+      </w:r>
+    </w:p>
+    <w:p>
+      <w:pPr>
+        <w:pStyle w:val="ListParagraph"/>
+        <w:numPr>
+          <w:ilvl w:val="0"/>
+          <w:numId w:val="12"/>
+        </w:numPr>
+      </w:pPr>
+      <w:r>
+        <w:t>Recordamos el mensaje que queremos enviar.</w:t>
+      </w:r>
+    </w:p>
+    <w:p>
+      <w:pPr>
+        <w:pStyle w:val="ListParagraph"/>
+        <w:numPr>
+          <w:ilvl w:val="0"/>
+          <w:numId w:val="12"/>
+        </w:numPr>
+      </w:pPr>
+      <w:r>
+        <w:t>Escribimos el mensaje.</w:t>
+      </w:r>
+    </w:p>
+    <w:p>
+      <w:pPr>
+        <w:pStyle w:val="ListParagraph"/>
+        <w:numPr>
+          <w:ilvl w:val="0"/>
+          <w:numId w:val="12"/>
+        </w:numPr>
+      </w:pPr>
+      <w:r>
+        <w:t>Recordamos la meta.</w:t>
+      </w:r>
+    </w:p>
+    <w:p>
+      <w:pPr>
+        <w:pStyle w:val="ListParagraph"/>
+        <w:numPr>
+          <w:ilvl w:val="0"/>
+          <w:numId w:val="12"/>
+        </w:numPr>
+      </w:pPr>
+      <w:r>
+        <w:t>Pulsamos enviar.</w:t>
+      </w:r>
+    </w:p>
+    <w:p>
+      <w:pPr>
+        <w:pStyle w:val="ListParagraph"/>
+        <w:numPr>
+          <w:ilvl w:val="0"/>
+          <w:numId w:val="12"/>
+        </w:numPr>
+      </w:pPr>
+      <w:r>
+        <w:t>Acabar con la meta cumplida.</w:t>
+      </w:r>
+    </w:p>
+    <w:p>
+      <w:r>
+        <w:rPr>
+          <w:b/>
+          <w:bCs/>
+        </w:rPr>
+        <w:t>Operadores</w:t>
+      </w:r>
+      <w:r>
+        <w:t>:</w:t>
+      </w:r>
+    </w:p>
+    <w:p>
+      <w:pPr>
+        <w:pStyle w:val="ListParagraph"/>
+        <w:numPr>
+          <w:ilvl w:val="0"/>
+          <w:numId w:val="12"/>
+        </w:numPr>
+      </w:pPr>
+      <w:r>
+        <w:t>Tocar icono.</w:t>
+      </w:r>
+    </w:p>
+    <w:p>
+      <w:pPr>
+        <w:pStyle w:val="ListParagraph"/>
+        <w:numPr>
+          <w:ilvl w:val="0"/>
+          <w:numId w:val="12"/>
+        </w:numPr>
+      </w:pPr>
+      <w:r>
+        <w:t>Pulsar tecla del teclado virtual.</w:t>
+      </w:r>
+    </w:p>
+    <w:p>
+      <w:pPr>
+        <w:pStyle w:val="ListParagraph"/>
+        <w:numPr>
+          <w:ilvl w:val="0"/>
+          <w:numId w:val="12"/>
+        </w:numPr>
+      </w:pPr>
+      <w:r>
+        <w:t>Volver atrás.</w:t>
+      </w:r>
+    </w:p>
+    <w:p>
+      <w:pPr>
+        <w:pStyle w:val="ListParagraph"/>
+        <w:numPr>
+          <w:ilvl w:val="0"/>
+          <w:numId w:val="12"/>
+        </w:numPr>
+      </w:pPr>
+      <w:r>
+        <w:t>Volver a menú principal.</w:t>
+      </w:r>
+    </w:p>
+    <w:p>
+      <w:pPr>
+        <w:pStyle w:val="ListParagraph"/>
+        <w:numPr>
+          <w:ilvl w:val="0"/>
+          <w:numId w:val="12"/>
+        </w:numPr>
+      </w:pPr>
+      <w:r>
+        <w:t>Deslizarse por la pantalla.</w:t>
+      </w:r>
+    </w:p>
+    <w:p>
+      <w:r>
+        <w:rPr>
+          <w:b/>
+          <w:bCs/>
+        </w:rPr>
+        <w:t>Regla de selección</w:t>
+      </w:r>
+      <w:r>
+        <w:t>:</w:t>
+      </w:r>
+    </w:p>
+    <w:p>
+      <w:pPr>
+        <w:pStyle w:val="ListParagraph"/>
+        <w:numPr>
+          <w:ilvl w:val="0"/>
+          <w:numId w:val="12"/>
+        </w:numPr>
+      </w:pPr>
+      <w:r>
+        <w:t>Escribir el mensaje y enviar la imagen desde la conversación si se está hablando con esa persona o nos encontramos dentro de la conversación.</w:t>
+      </w:r>
+    </w:p>
+    <w:p>
+      <w:pPr>
+        <w:pStyle w:val="ListParagraph"/>
+        <w:numPr>
+          <w:ilvl w:val="0"/>
+          <w:numId w:val="12"/>
+        </w:numPr>
+      </w:pPr>
+      <w:r>
+        <w:t>Escribir el mensaje y enviar al imagen desde la galería si no nos encontramos en la aplicación, estábamos explorando la galería o acabamos de hacer la fotografía.</w:t>
+      </w:r>
+    </w:p>
     <w:sectPr>
-      <w:headerReference w:type="default" r:id="rId8"/>
+      <w:headerReference w:type="default" r:id="rId9"/>
       <w:pgSz w:w="11906" w:h="16838"/>
       <w:pgMar w:top="1417" w:right="1701" w:bottom="1417" w:left="1701" w:header="708" w:footer="708" w:gutter="0"/>
       <w:cols w:space="708"/>
@@ -735,6 +1314,118 @@
     </w:lvl>
   </w:abstractNum>
   <w:abstractNum w:abstractNumId="4" w15:restartNumberingAfterBreak="0">
+    <w:nsid w:val="440E03E6"/>
+    <w:multiLevelType w:val="hybridMultilevel"/>
+    <w:tmpl w:val="22EC381A"/>
+    <w:lvl w:ilvl="0" w:tplc="B2F883D0">
+      <w:numFmt w:val="bullet"/>
+      <w:lvlText w:val="-"/>
+      <w:lvlJc w:val="left"/>
+      <w:pPr>
+        <w:ind w:left="720" w:hanging="360"/>
+      </w:pPr>
+      <w:rPr>
+        <w:rFonts w:ascii="Arial" w:eastAsiaTheme="minorHAnsi" w:hAnsi="Arial" w:cs="Arial" w:hint="default"/>
+      </w:rPr>
+    </w:lvl>
+    <w:lvl w:ilvl="1" w:tplc="0C0A0003" w:tentative="1">
+      <w:start w:val="1"/>
+      <w:numFmt w:val="bullet"/>
+      <w:lvlText w:val="o"/>
+      <w:lvlJc w:val="left"/>
+      <w:pPr>
+        <w:ind w:left="1440" w:hanging="360"/>
+      </w:pPr>
+      <w:rPr>
+        <w:rFonts w:ascii="Courier New" w:hAnsi="Courier New" w:cs="Courier New" w:hint="default"/>
+      </w:rPr>
+    </w:lvl>
+    <w:lvl w:ilvl="2" w:tplc="0C0A0005" w:tentative="1">
+      <w:start w:val="1"/>
+      <w:numFmt w:val="bullet"/>
+      <w:lvlText w:val=""/>
+      <w:lvlJc w:val="left"/>
+      <w:pPr>
+        <w:ind w:left="2160" w:hanging="360"/>
+      </w:pPr>
+      <w:rPr>
+        <w:rFonts w:ascii="Wingdings" w:hAnsi="Wingdings" w:hint="default"/>
+      </w:rPr>
+    </w:lvl>
+    <w:lvl w:ilvl="3" w:tplc="0C0A0001" w:tentative="1">
+      <w:start w:val="1"/>
+      <w:numFmt w:val="bullet"/>
+      <w:lvlText w:val=""/>
+      <w:lvlJc w:val="left"/>
+      <w:pPr>
+        <w:ind w:left="2880" w:hanging="360"/>
+      </w:pPr>
+      <w:rPr>
+        <w:rFonts w:ascii="Symbol" w:hAnsi="Symbol" w:hint="default"/>
+      </w:rPr>
+    </w:lvl>
+    <w:lvl w:ilvl="4" w:tplc="0C0A0003" w:tentative="1">
+      <w:start w:val="1"/>
+      <w:numFmt w:val="bullet"/>
+      <w:lvlText w:val="o"/>
+      <w:lvlJc w:val="left"/>
+      <w:pPr>
+        <w:ind w:left="3600" w:hanging="360"/>
+      </w:pPr>
+      <w:rPr>
+        <w:rFonts w:ascii="Courier New" w:hAnsi="Courier New" w:cs="Courier New" w:hint="default"/>
+      </w:rPr>
+    </w:lvl>
+    <w:lvl w:ilvl="5" w:tplc="0C0A0005" w:tentative="1">
+      <w:start w:val="1"/>
+      <w:numFmt w:val="bullet"/>
+      <w:lvlText w:val=""/>
+      <w:lvlJc w:val="left"/>
+      <w:pPr>
+        <w:ind w:left="4320" w:hanging="360"/>
+      </w:pPr>
+      <w:rPr>
+        <w:rFonts w:ascii="Wingdings" w:hAnsi="Wingdings" w:hint="default"/>
+      </w:rPr>
+    </w:lvl>
+    <w:lvl w:ilvl="6" w:tplc="0C0A0001" w:tentative="1">
+      <w:start w:val="1"/>
+      <w:numFmt w:val="bullet"/>
+      <w:lvlText w:val=""/>
+      <w:lvlJc w:val="left"/>
+      <w:pPr>
+        <w:ind w:left="5040" w:hanging="360"/>
+      </w:pPr>
+      <w:rPr>
+        <w:rFonts w:ascii="Symbol" w:hAnsi="Symbol" w:hint="default"/>
+      </w:rPr>
+    </w:lvl>
+    <w:lvl w:ilvl="7" w:tplc="0C0A0003" w:tentative="1">
+      <w:start w:val="1"/>
+      <w:numFmt w:val="bullet"/>
+      <w:lvlText w:val="o"/>
+      <w:lvlJc w:val="left"/>
+      <w:pPr>
+        <w:ind w:left="5760" w:hanging="360"/>
+      </w:pPr>
+      <w:rPr>
+        <w:rFonts w:ascii="Courier New" w:hAnsi="Courier New" w:cs="Courier New" w:hint="default"/>
+      </w:rPr>
+    </w:lvl>
+    <w:lvl w:ilvl="8" w:tplc="0C0A0005" w:tentative="1">
+      <w:start w:val="1"/>
+      <w:numFmt w:val="bullet"/>
+      <w:lvlText w:val=""/>
+      <w:lvlJc w:val="left"/>
+      <w:pPr>
+        <w:ind w:left="6480" w:hanging="360"/>
+      </w:pPr>
+      <w:rPr>
+        <w:rFonts w:ascii="Wingdings" w:hAnsi="Wingdings" w:hint="default"/>
+      </w:rPr>
+    </w:lvl>
+  </w:abstractNum>
+  <w:abstractNum w:abstractNumId="5" w15:restartNumberingAfterBreak="0">
     <w:nsid w:val="4BF64E43"/>
     <w:multiLevelType w:val="hybridMultilevel"/>
     <w:tmpl w:val="A8680786"/>
@@ -847,95 +1538,119 @@
       </w:rPr>
     </w:lvl>
   </w:abstractNum>
-  <w:abstractNum w:abstractNumId="5" w15:restartNumberingAfterBreak="0">
+  <w:abstractNum w:abstractNumId="6" w15:restartNumberingAfterBreak="0">
     <w:nsid w:val="56497ADA"/>
-    <w:multiLevelType w:val="hybridMultilevel"/>
-    <w:tmpl w:val="367CBB3E"/>
-    <w:lvl w:ilvl="0" w:tplc="0C0A000F">
+    <w:multiLevelType w:val="multilevel"/>
+    <w:tmpl w:val="B3184812"/>
+    <w:lvl w:ilvl="0">
       <w:numFmt w:val="decimal"/>
       <w:lvlText w:val="%1."/>
       <w:lvlJc w:val="left"/>
       <w:pPr>
-        <w:ind w:left="720" w:hanging="360"/>
+        <w:ind w:left="360" w:hanging="360"/>
       </w:pPr>
       <w:rPr>
         <w:rFonts w:hint="default"/>
       </w:rPr>
     </w:lvl>
-    <w:lvl w:ilvl="1" w:tplc="0C0A000F">
+    <w:lvl w:ilvl="1">
       <w:start w:val="1"/>
       <w:numFmt w:val="decimal"/>
-      <w:lvlText w:val="%2."/>
-      <w:lvlJc w:val="left"/>
-      <w:pPr>
-        <w:ind w:left="1440" w:hanging="360"/>
-      </w:pPr>
-    </w:lvl>
-    <w:lvl w:ilvl="2" w:tplc="0C0A000F">
+      <w:lvlText w:val="%1.%2."/>
+      <w:lvlJc w:val="left"/>
+      <w:pPr>
+        <w:ind w:left="792" w:hanging="432"/>
+      </w:pPr>
+      <w:rPr>
+        <w:rFonts w:hint="default"/>
+      </w:rPr>
+    </w:lvl>
+    <w:lvl w:ilvl="2">
       <w:start w:val="1"/>
       <w:numFmt w:val="decimal"/>
-      <w:lvlText w:val="%3."/>
-      <w:lvlJc w:val="left"/>
-      <w:pPr>
-        <w:ind w:left="1173" w:hanging="180"/>
-      </w:pPr>
-    </w:lvl>
-    <w:lvl w:ilvl="3" w:tplc="0C0A000F" w:tentative="1">
+      <w:lvlText w:val="%1.%2.%3."/>
+      <w:lvlJc w:val="left"/>
+      <w:pPr>
+        <w:ind w:left="1224" w:hanging="504"/>
+      </w:pPr>
+      <w:rPr>
+        <w:rFonts w:hint="default"/>
+      </w:rPr>
+    </w:lvl>
+    <w:lvl w:ilvl="3">
       <w:start w:val="1"/>
       <w:numFmt w:val="decimal"/>
-      <w:lvlText w:val="%4."/>
-      <w:lvlJc w:val="left"/>
-      <w:pPr>
-        <w:ind w:left="2880" w:hanging="360"/>
-      </w:pPr>
-    </w:lvl>
-    <w:lvl w:ilvl="4" w:tplc="0C0A0019" w:tentative="1">
-      <w:start w:val="1"/>
-      <w:numFmt w:val="lowerLetter"/>
-      <w:lvlText w:val="%5."/>
-      <w:lvlJc w:val="left"/>
-      <w:pPr>
-        <w:ind w:left="3600" w:hanging="360"/>
-      </w:pPr>
-    </w:lvl>
-    <w:lvl w:ilvl="5" w:tplc="0C0A001B" w:tentative="1">
-      <w:start w:val="1"/>
-      <w:numFmt w:val="lowerRoman"/>
-      <w:lvlText w:val="%6."/>
-      <w:lvlJc w:val="right"/>
-      <w:pPr>
-        <w:ind w:left="4320" w:hanging="180"/>
-      </w:pPr>
-    </w:lvl>
-    <w:lvl w:ilvl="6" w:tplc="0C0A000F" w:tentative="1">
+      <w:lvlText w:val="%1.%2.%3.%4."/>
+      <w:lvlJc w:val="left"/>
+      <w:pPr>
+        <w:ind w:left="1728" w:hanging="648"/>
+      </w:pPr>
+      <w:rPr>
+        <w:rFonts w:hint="default"/>
+      </w:rPr>
+    </w:lvl>
+    <w:lvl w:ilvl="4">
       <w:start w:val="1"/>
       <w:numFmt w:val="decimal"/>
-      <w:lvlText w:val="%7."/>
-      <w:lvlJc w:val="left"/>
-      <w:pPr>
-        <w:ind w:left="5040" w:hanging="360"/>
-      </w:pPr>
-    </w:lvl>
-    <w:lvl w:ilvl="7" w:tplc="0C0A0019" w:tentative="1">
-      <w:start w:val="1"/>
-      <w:numFmt w:val="lowerLetter"/>
-      <w:lvlText w:val="%8."/>
-      <w:lvlJc w:val="left"/>
-      <w:pPr>
-        <w:ind w:left="5760" w:hanging="360"/>
-      </w:pPr>
-    </w:lvl>
-    <w:lvl w:ilvl="8" w:tplc="0C0A001B" w:tentative="1">
-      <w:start w:val="1"/>
-      <w:numFmt w:val="lowerRoman"/>
-      <w:lvlText w:val="%9."/>
-      <w:lvlJc w:val="right"/>
-      <w:pPr>
-        <w:ind w:left="6480" w:hanging="180"/>
-      </w:pPr>
+      <w:lvlText w:val="%1.%2.%3.%4.%5."/>
+      <w:lvlJc w:val="left"/>
+      <w:pPr>
+        <w:ind w:left="2232" w:hanging="792"/>
+      </w:pPr>
+      <w:rPr>
+        <w:rFonts w:hint="default"/>
+      </w:rPr>
+    </w:lvl>
+    <w:lvl w:ilvl="5">
+      <w:start w:val="1"/>
+      <w:numFmt w:val="decimal"/>
+      <w:lvlText w:val="%1.%2.%3.%4.%5.%6."/>
+      <w:lvlJc w:val="left"/>
+      <w:pPr>
+        <w:ind w:left="2736" w:hanging="936"/>
+      </w:pPr>
+      <w:rPr>
+        <w:rFonts w:hint="default"/>
+      </w:rPr>
+    </w:lvl>
+    <w:lvl w:ilvl="6">
+      <w:start w:val="1"/>
+      <w:numFmt w:val="decimal"/>
+      <w:lvlText w:val="%1.%2.%3.%4.%5.%6.%7."/>
+      <w:lvlJc w:val="left"/>
+      <w:pPr>
+        <w:ind w:left="3240" w:hanging="1080"/>
+      </w:pPr>
+      <w:rPr>
+        <w:rFonts w:hint="default"/>
+      </w:rPr>
+    </w:lvl>
+    <w:lvl w:ilvl="7">
+      <w:start w:val="1"/>
+      <w:numFmt w:val="decimal"/>
+      <w:lvlText w:val="%1.%2.%3.%4.%5.%6.%7.%8."/>
+      <w:lvlJc w:val="left"/>
+      <w:pPr>
+        <w:ind w:left="3744" w:hanging="1224"/>
+      </w:pPr>
+      <w:rPr>
+        <w:rFonts w:hint="default"/>
+      </w:rPr>
+    </w:lvl>
+    <w:lvl w:ilvl="8">
+      <w:start w:val="1"/>
+      <w:numFmt w:val="decimal"/>
+      <w:lvlText w:val="%1.%2.%3.%4.%5.%6.%7.%8.%9."/>
+      <w:lvlJc w:val="left"/>
+      <w:pPr>
+        <w:ind w:left="4320" w:hanging="1440"/>
+      </w:pPr>
+      <w:rPr>
+        <w:rFonts w:hint="default"/>
+      </w:rPr>
     </w:lvl>
   </w:abstractNum>
-  <w:abstractNum w:abstractNumId="6" w15:restartNumberingAfterBreak="0">
+  <w:abstractNum w:abstractNumId="7" w15:restartNumberingAfterBreak="0">
     <w:nsid w:val="5A5F3AB4"/>
     <w:multiLevelType w:val="hybridMultilevel"/>
     <w:tmpl w:val="E3A26F48"/>
@@ -1048,7 +1763,7 @@
       </w:rPr>
     </w:lvl>
   </w:abstractNum>
-  <w:abstractNum w:abstractNumId="7" w15:restartNumberingAfterBreak="0">
+  <w:abstractNum w:abstractNumId="8" w15:restartNumberingAfterBreak="0">
     <w:nsid w:val="5D706569"/>
     <w:multiLevelType w:val="hybridMultilevel"/>
     <w:tmpl w:val="4A1434C2"/>
@@ -1161,7 +1876,7 @@
       </w:rPr>
     </w:lvl>
   </w:abstractNum>
-  <w:abstractNum w:abstractNumId="8" w15:restartNumberingAfterBreak="0">
+  <w:abstractNum w:abstractNumId="9" w15:restartNumberingAfterBreak="0">
     <w:nsid w:val="60333DA1"/>
     <w:multiLevelType w:val="hybridMultilevel"/>
     <w:tmpl w:val="119274F0"/>
@@ -1274,7 +1989,7 @@
       </w:rPr>
     </w:lvl>
   </w:abstractNum>
-  <w:abstractNum w:abstractNumId="9" w15:restartNumberingAfterBreak="0">
+  <w:abstractNum w:abstractNumId="10" w15:restartNumberingAfterBreak="0">
     <w:nsid w:val="6670108A"/>
     <w:multiLevelType w:val="hybridMultilevel"/>
     <w:tmpl w:val="51E67094"/>
@@ -1363,7 +2078,7 @@
       </w:pPr>
     </w:lvl>
   </w:abstractNum>
-  <w:abstractNum w:abstractNumId="10" w15:restartNumberingAfterBreak="0">
+  <w:abstractNum w:abstractNumId="11" w15:restartNumberingAfterBreak="0">
     <w:nsid w:val="6CA72180"/>
     <w:multiLevelType w:val="hybridMultilevel"/>
     <w:tmpl w:val="E7240E2C"/>
@@ -1483,31 +2198,34 @@
     <w:abstractNumId w:val="1"/>
   </w:num>
   <w:num w:numId="3">
-    <w:abstractNumId w:val="9"/>
+    <w:abstractNumId w:val="10"/>
   </w:num>
   <w:num w:numId="4">
-    <w:abstractNumId w:val="10"/>
+    <w:abstractNumId w:val="11"/>
   </w:num>
   <w:num w:numId="5">
-    <w:abstractNumId w:val="6"/>
+    <w:abstractNumId w:val="7"/>
   </w:num>
   <w:num w:numId="6">
-    <w:abstractNumId w:val="8"/>
+    <w:abstractNumId w:val="9"/>
   </w:num>
   <w:num w:numId="7">
     <w:abstractNumId w:val="3"/>
   </w:num>
   <w:num w:numId="8">
-    <w:abstractNumId w:val="4"/>
+    <w:abstractNumId w:val="5"/>
   </w:num>
   <w:num w:numId="9">
-    <w:abstractNumId w:val="7"/>
+    <w:abstractNumId w:val="8"/>
   </w:num>
   <w:num w:numId="10">
     <w:abstractNumId w:val="2"/>
   </w:num>
   <w:num w:numId="11">
-    <w:abstractNumId w:val="5"/>
+    <w:abstractNumId w:val="6"/>
+  </w:num>
+  <w:num w:numId="12">
+    <w:abstractNumId w:val="4"/>
   </w:num>
 </w:numbering>
 </file>

</xml_diff>